<commit_message>
Complete Rules and Procedure pages
</commit_message>
<xml_diff>
--- a/files/rules.docx
+++ b/files/rules.docx
@@ -57,7 +57,6 @@
         <w:t>Players: 16.</w:t>
       </w:r>
     </w:p>
-    <w:p/>
     <w:p>
       <w:pPr>
         <w:rPr>
@@ -145,7 +144,6 @@
         <w:t>Loss: 0 points</w:t>
       </w:r>
     </w:p>
-    <w:p/>
     <w:p>
       <w:pPr>
         <w:rPr>
@@ -185,7 +183,6 @@
         <w:t>Group ranking is based on total points scored in the round-robin games.</w:t>
       </w:r>
     </w:p>
-    <w:p/>
     <w:p>
       <w:pPr>
         <w:rPr>
@@ -347,7 +344,6 @@
         </w:numPr>
       </w:pPr>
       <w:r>
-        <w:lastRenderedPageBreak/>
         <w:t xml:space="preserve">See </w:t>
       </w:r>
       <w:proofErr w:type="spellStart"/>

</xml_diff>

<commit_message>
Update Standings Groups and Rules for multi-category
</commit_message>
<xml_diff>
--- a/files/rules.docx
+++ b/files/rules.docx
@@ -254,21 +254,8 @@
           <w:numId w:val="1"/>
         </w:numPr>
       </w:pPr>
-      <w:proofErr w:type="spellStart"/>
-      <w:r>
-        <w:t>Colors</w:t>
-      </w:r>
-      <w:proofErr w:type="spellEnd"/>
-      <w:r>
-        <w:t xml:space="preserve"> in the first blitz game will be decided by lot; </w:t>
-      </w:r>
-      <w:proofErr w:type="spellStart"/>
-      <w:r>
-        <w:t>colors</w:t>
-      </w:r>
-      <w:proofErr w:type="spellEnd"/>
-      <w:r>
-        <w:t xml:space="preserve"> alternate in subsequent games where possible.</w:t>
+      <w:r>
+        <w:t>Colors in the first blitz game will be decided by lot; colors alternate in subsequent games where possible.</w:t>
       </w:r>
     </w:p>
     <w:p/>
@@ -344,19 +331,260 @@
         </w:numPr>
       </w:pPr>
       <w:r>
-        <w:t xml:space="preserve">See </w:t>
-      </w:r>
-      <w:proofErr w:type="spellStart"/>
-      <w:r>
-        <w:t>lichess</w:t>
-      </w:r>
-      <w:proofErr w:type="spellEnd"/>
-      <w:r>
-        <w:t xml:space="preserve"> procedure sheet on how to start the game</w:t>
+        <w:t>See lichess procedure sheet on how to start the game</w:t>
+      </w:r>
+    </w:p>
+    <w:p>
+      <w:r>
+        <w:br w:type="page"/>
+      </w:r>
+    </w:p>
+    <w:p>
+      <w:pPr>
+        <w:ind w:left="360"/>
+        <w:rPr>
+          <w:b/>
+          <w:bCs/>
+        </w:rPr>
+      </w:pPr>
+      <w:r>
+        <w:rPr>
+          <w:b/>
+          <w:bCs/>
+        </w:rPr>
+        <w:lastRenderedPageBreak/>
+        <w:t>Knockouts</w:t>
+      </w:r>
+    </w:p>
+    <w:p>
+      <w:pPr>
+        <w:pStyle w:val="ListParagraph"/>
+        <w:numPr>
+          <w:ilvl w:val="0"/>
+          <w:numId w:val="6"/>
+        </w:numPr>
+      </w:pPr>
+      <w:r>
+        <w:t>The top two players of each pool qualify for the knockout stage.</w:t>
+      </w:r>
+    </w:p>
+    <w:p>
+      <w:pPr>
+        <w:pStyle w:val="ListParagraph"/>
+        <w:numPr>
+          <w:ilvl w:val="0"/>
+          <w:numId w:val="6"/>
+        </w:numPr>
+      </w:pPr>
+      <w:r>
+        <w:t>"These four players form the knockout bracket (semifinals and final as per organizer’s table).</w:t>
+      </w:r>
+    </w:p>
+    <w:p>
+      <w:pPr>
+        <w:pStyle w:val="ListParagraph"/>
+        <w:numPr>
+          <w:ilvl w:val="0"/>
+          <w:numId w:val="6"/>
+        </w:numPr>
+      </w:pPr>
+      <w:r>
+        <w:t>Will be decided soon."</w:t>
+      </w:r>
+    </w:p>
+    <w:p>
+      <w:pPr>
+        <w:pStyle w:val="ListParagraph"/>
+        <w:numPr>
+          <w:ilvl w:val="0"/>
+          <w:numId w:val="6"/>
+        </w:numPr>
+      </w:pPr>
+      <w:r>
+        <w:t>Tie-Breaks in Groups</w:t>
+      </w:r>
+    </w:p>
+    <w:p>
+      <w:pPr>
+        <w:pStyle w:val="ListParagraph"/>
+        <w:numPr>
+          <w:ilvl w:val="0"/>
+          <w:numId w:val="6"/>
+        </w:numPr>
+      </w:pPr>
+      <w:r>
+        <w:t>If there is a tie for any of the pool topper positions (i.e., positions relevant for qualifying or topping the pool), then:</w:t>
+      </w:r>
+    </w:p>
+    <w:p>
+      <w:pPr>
+        <w:pStyle w:val="ListParagraph"/>
+        <w:numPr>
+          <w:ilvl w:val="0"/>
+          <w:numId w:val="6"/>
+        </w:numPr>
+      </w:pPr>
+      <w:r>
+        <w:t>5</w:t>
+      </w:r>
+      <w:r>
+        <w:rPr>
+          <w:rFonts w:ascii="Cambria Math" w:hAnsi="Cambria Math" w:cs="Cambria Math"/>
+        </w:rPr>
+        <w:t>‑</w:t>
+      </w:r>
+      <w:r>
+        <w:t>minute blitz game or games are played between the tied players.</w:t>
+      </w:r>
+    </w:p>
+    <w:p>
+      <w:pPr>
+        <w:pStyle w:val="ListParagraph"/>
+        <w:numPr>
+          <w:ilvl w:val="0"/>
+          <w:numId w:val="6"/>
+        </w:numPr>
+      </w:pPr>
+      <w:r>
+        <w:t>Blitz games are repeated until one of them wins, which decides their final position in the group.</w:t>
       </w:r>
     </w:p>
     <w:p/>
+    <w:p>
+      <w:pPr>
+        <w:rPr>
+          <w:b/>
+          <w:bCs/>
+        </w:rPr>
+      </w:pPr>
+      <w:r>
+        <w:rPr>
+          <w:b/>
+          <w:bCs/>
+        </w:rPr>
+        <w:t>Deciding the Champion</w:t>
+      </w:r>
+    </w:p>
+    <w:p>
+      <w:pPr>
+        <w:ind w:left="720"/>
+      </w:pPr>
+      <w:r>
+        <w:t>To decide the winner of the Chess Championship 2025-26, the top two of the knockout table play a 4</w:t>
+      </w:r>
+      <w:r>
+        <w:rPr>
+          <w:rFonts w:ascii="Cambria Math" w:hAnsi="Cambria Math" w:cs="Cambria Math"/>
+        </w:rPr>
+        <w:t>‑</w:t>
+      </w:r>
+      <w:r>
+        <w:t>game Grand Final</w:t>
+      </w:r>
+    </w:p>
     <w:p/>
+    <w:p>
+      <w:pPr>
+        <w:rPr>
+          <w:b/>
+          <w:bCs/>
+        </w:rPr>
+      </w:pPr>
+      <w:r>
+        <w:rPr>
+          <w:b/>
+          <w:bCs/>
+        </w:rPr>
+        <w:t>Grand Final game format:</w:t>
+      </w:r>
+    </w:p>
+    <w:p>
+      <w:pPr>
+        <w:pStyle w:val="ListParagraph"/>
+        <w:numPr>
+          <w:ilvl w:val="0"/>
+          <w:numId w:val="5"/>
+        </w:numPr>
+      </w:pPr>
+      <w:r>
+        <w:t>2 games with time control 20 minutes + 10 seconds increment.</w:t>
+      </w:r>
+    </w:p>
+    <w:p>
+      <w:pPr>
+        <w:pStyle w:val="ListParagraph"/>
+        <w:numPr>
+          <w:ilvl w:val="0"/>
+          <w:numId w:val="5"/>
+        </w:numPr>
+      </w:pPr>
+      <w:r>
+        <w:t>2 games of 5</w:t>
+      </w:r>
+      <w:r>
+        <w:rPr>
+          <w:rFonts w:ascii="Cambria Math" w:hAnsi="Cambria Math" w:cs="Cambria Math"/>
+        </w:rPr>
+        <w:t>‑</w:t>
+      </w:r>
+      <w:r>
+        <w:t>minute blitz.</w:t>
+      </w:r>
+    </w:p>
+    <w:p>
+      <w:pPr>
+        <w:pStyle w:val="ListParagraph"/>
+        <w:numPr>
+          <w:ilvl w:val="0"/>
+          <w:numId w:val="5"/>
+        </w:numPr>
+      </w:pPr>
+      <w:r>
+        <w:t>If the Grand Final is tied after these 4 games:</w:t>
+      </w:r>
+    </w:p>
+    <w:p>
+      <w:pPr>
+        <w:pStyle w:val="ListParagraph"/>
+        <w:numPr>
+          <w:ilvl w:val="0"/>
+          <w:numId w:val="5"/>
+        </w:numPr>
+      </w:pPr>
+      <w:r>
+        <w:t>Two 5</w:t>
+      </w:r>
+      <w:r>
+        <w:rPr>
+          <w:rFonts w:ascii="Cambria Math" w:hAnsi="Cambria Math" w:cs="Cambria Math"/>
+        </w:rPr>
+        <w:t>‑</w:t>
+      </w:r>
+      <w:r>
+        <w:t>minute blitz games are played.</w:t>
+      </w:r>
+    </w:p>
+    <w:p>
+      <w:pPr>
+        <w:pStyle w:val="ListParagraph"/>
+        <w:numPr>
+          <w:ilvl w:val="0"/>
+          <w:numId w:val="5"/>
+        </w:numPr>
+      </w:pPr>
+      <w:r>
+        <w:t>If still tied, additional pairs of 5</w:t>
+      </w:r>
+      <w:r>
+        <w:rPr>
+          <w:rFonts w:ascii="Cambria Math" w:hAnsi="Cambria Math" w:cs="Cambria Math"/>
+        </w:rPr>
+        <w:t>‑</w:t>
+      </w:r>
+      <w:r>
+        <w:t>minute blitz games are played until the winner is decided</w:t>
+      </w:r>
+    </w:p>
     <w:sectPr>
       <w:pgSz w:w="11906" w:h="16838"/>
       <w:pgMar w:top="1440" w:right="1440" w:bottom="1440" w:left="1440" w:header="708" w:footer="708" w:gutter="0"/>
@@ -483,6 +711,232 @@
     </w:lvl>
   </w:abstractNum>
   <w:abstractNum w:abstractNumId="1" w15:restartNumberingAfterBreak="0">
+    <w:nsid w:val="1DD23CBB"/>
+    <w:multiLevelType w:val="hybridMultilevel"/>
+    <w:tmpl w:val="2BD0191A"/>
+    <w:lvl w:ilvl="0" w:tplc="20000001">
+      <w:start w:val="1"/>
+      <w:numFmt w:val="bullet"/>
+      <w:lvlText w:val=""/>
+      <w:lvlJc w:val="left"/>
+      <w:pPr>
+        <w:ind w:left="720" w:hanging="360"/>
+      </w:pPr>
+      <w:rPr>
+        <w:rFonts w:ascii="Symbol" w:hAnsi="Symbol" w:hint="default"/>
+      </w:rPr>
+    </w:lvl>
+    <w:lvl w:ilvl="1" w:tplc="20000003" w:tentative="1">
+      <w:start w:val="1"/>
+      <w:numFmt w:val="bullet"/>
+      <w:lvlText w:val="o"/>
+      <w:lvlJc w:val="left"/>
+      <w:pPr>
+        <w:ind w:left="1440" w:hanging="360"/>
+      </w:pPr>
+      <w:rPr>
+        <w:rFonts w:ascii="Courier New" w:hAnsi="Courier New" w:cs="Courier New" w:hint="default"/>
+      </w:rPr>
+    </w:lvl>
+    <w:lvl w:ilvl="2" w:tplc="20000005" w:tentative="1">
+      <w:start w:val="1"/>
+      <w:numFmt w:val="bullet"/>
+      <w:lvlText w:val=""/>
+      <w:lvlJc w:val="left"/>
+      <w:pPr>
+        <w:ind w:left="2160" w:hanging="360"/>
+      </w:pPr>
+      <w:rPr>
+        <w:rFonts w:ascii="Wingdings" w:hAnsi="Wingdings" w:hint="default"/>
+      </w:rPr>
+    </w:lvl>
+    <w:lvl w:ilvl="3" w:tplc="20000001" w:tentative="1">
+      <w:start w:val="1"/>
+      <w:numFmt w:val="bullet"/>
+      <w:lvlText w:val=""/>
+      <w:lvlJc w:val="left"/>
+      <w:pPr>
+        <w:ind w:left="2880" w:hanging="360"/>
+      </w:pPr>
+      <w:rPr>
+        <w:rFonts w:ascii="Symbol" w:hAnsi="Symbol" w:hint="default"/>
+      </w:rPr>
+    </w:lvl>
+    <w:lvl w:ilvl="4" w:tplc="20000003" w:tentative="1">
+      <w:start w:val="1"/>
+      <w:numFmt w:val="bullet"/>
+      <w:lvlText w:val="o"/>
+      <w:lvlJc w:val="left"/>
+      <w:pPr>
+        <w:ind w:left="3600" w:hanging="360"/>
+      </w:pPr>
+      <w:rPr>
+        <w:rFonts w:ascii="Courier New" w:hAnsi="Courier New" w:cs="Courier New" w:hint="default"/>
+      </w:rPr>
+    </w:lvl>
+    <w:lvl w:ilvl="5" w:tplc="20000005" w:tentative="1">
+      <w:start w:val="1"/>
+      <w:numFmt w:val="bullet"/>
+      <w:lvlText w:val=""/>
+      <w:lvlJc w:val="left"/>
+      <w:pPr>
+        <w:ind w:left="4320" w:hanging="360"/>
+      </w:pPr>
+      <w:rPr>
+        <w:rFonts w:ascii="Wingdings" w:hAnsi="Wingdings" w:hint="default"/>
+      </w:rPr>
+    </w:lvl>
+    <w:lvl w:ilvl="6" w:tplc="20000001" w:tentative="1">
+      <w:start w:val="1"/>
+      <w:numFmt w:val="bullet"/>
+      <w:lvlText w:val=""/>
+      <w:lvlJc w:val="left"/>
+      <w:pPr>
+        <w:ind w:left="5040" w:hanging="360"/>
+      </w:pPr>
+      <w:rPr>
+        <w:rFonts w:ascii="Symbol" w:hAnsi="Symbol" w:hint="default"/>
+      </w:rPr>
+    </w:lvl>
+    <w:lvl w:ilvl="7" w:tplc="20000003" w:tentative="1">
+      <w:start w:val="1"/>
+      <w:numFmt w:val="bullet"/>
+      <w:lvlText w:val="o"/>
+      <w:lvlJc w:val="left"/>
+      <w:pPr>
+        <w:ind w:left="5760" w:hanging="360"/>
+      </w:pPr>
+      <w:rPr>
+        <w:rFonts w:ascii="Courier New" w:hAnsi="Courier New" w:cs="Courier New" w:hint="default"/>
+      </w:rPr>
+    </w:lvl>
+    <w:lvl w:ilvl="8" w:tplc="20000005" w:tentative="1">
+      <w:start w:val="1"/>
+      <w:numFmt w:val="bullet"/>
+      <w:lvlText w:val=""/>
+      <w:lvlJc w:val="left"/>
+      <w:pPr>
+        <w:ind w:left="6480" w:hanging="360"/>
+      </w:pPr>
+      <w:rPr>
+        <w:rFonts w:ascii="Wingdings" w:hAnsi="Wingdings" w:hint="default"/>
+      </w:rPr>
+    </w:lvl>
+  </w:abstractNum>
+  <w:abstractNum w:abstractNumId="2" w15:restartNumberingAfterBreak="0">
+    <w:nsid w:val="1EB95E91"/>
+    <w:multiLevelType w:val="hybridMultilevel"/>
+    <w:tmpl w:val="34AC35AE"/>
+    <w:lvl w:ilvl="0" w:tplc="20000001">
+      <w:start w:val="1"/>
+      <w:numFmt w:val="bullet"/>
+      <w:lvlText w:val=""/>
+      <w:lvlJc w:val="left"/>
+      <w:pPr>
+        <w:ind w:left="720" w:hanging="360"/>
+      </w:pPr>
+      <w:rPr>
+        <w:rFonts w:ascii="Symbol" w:hAnsi="Symbol" w:hint="default"/>
+      </w:rPr>
+    </w:lvl>
+    <w:lvl w:ilvl="1" w:tplc="20000003" w:tentative="1">
+      <w:start w:val="1"/>
+      <w:numFmt w:val="bullet"/>
+      <w:lvlText w:val="o"/>
+      <w:lvlJc w:val="left"/>
+      <w:pPr>
+        <w:ind w:left="1440" w:hanging="360"/>
+      </w:pPr>
+      <w:rPr>
+        <w:rFonts w:ascii="Courier New" w:hAnsi="Courier New" w:cs="Courier New" w:hint="default"/>
+      </w:rPr>
+    </w:lvl>
+    <w:lvl w:ilvl="2" w:tplc="20000005" w:tentative="1">
+      <w:start w:val="1"/>
+      <w:numFmt w:val="bullet"/>
+      <w:lvlText w:val=""/>
+      <w:lvlJc w:val="left"/>
+      <w:pPr>
+        <w:ind w:left="2160" w:hanging="360"/>
+      </w:pPr>
+      <w:rPr>
+        <w:rFonts w:ascii="Wingdings" w:hAnsi="Wingdings" w:hint="default"/>
+      </w:rPr>
+    </w:lvl>
+    <w:lvl w:ilvl="3" w:tplc="20000001" w:tentative="1">
+      <w:start w:val="1"/>
+      <w:numFmt w:val="bullet"/>
+      <w:lvlText w:val=""/>
+      <w:lvlJc w:val="left"/>
+      <w:pPr>
+        <w:ind w:left="2880" w:hanging="360"/>
+      </w:pPr>
+      <w:rPr>
+        <w:rFonts w:ascii="Symbol" w:hAnsi="Symbol" w:hint="default"/>
+      </w:rPr>
+    </w:lvl>
+    <w:lvl w:ilvl="4" w:tplc="20000003" w:tentative="1">
+      <w:start w:val="1"/>
+      <w:numFmt w:val="bullet"/>
+      <w:lvlText w:val="o"/>
+      <w:lvlJc w:val="left"/>
+      <w:pPr>
+        <w:ind w:left="3600" w:hanging="360"/>
+      </w:pPr>
+      <w:rPr>
+        <w:rFonts w:ascii="Courier New" w:hAnsi="Courier New" w:cs="Courier New" w:hint="default"/>
+      </w:rPr>
+    </w:lvl>
+    <w:lvl w:ilvl="5" w:tplc="20000005" w:tentative="1">
+      <w:start w:val="1"/>
+      <w:numFmt w:val="bullet"/>
+      <w:lvlText w:val=""/>
+      <w:lvlJc w:val="left"/>
+      <w:pPr>
+        <w:ind w:left="4320" w:hanging="360"/>
+      </w:pPr>
+      <w:rPr>
+        <w:rFonts w:ascii="Wingdings" w:hAnsi="Wingdings" w:hint="default"/>
+      </w:rPr>
+    </w:lvl>
+    <w:lvl w:ilvl="6" w:tplc="20000001" w:tentative="1">
+      <w:start w:val="1"/>
+      <w:numFmt w:val="bullet"/>
+      <w:lvlText w:val=""/>
+      <w:lvlJc w:val="left"/>
+      <w:pPr>
+        <w:ind w:left="5040" w:hanging="360"/>
+      </w:pPr>
+      <w:rPr>
+        <w:rFonts w:ascii="Symbol" w:hAnsi="Symbol" w:hint="default"/>
+      </w:rPr>
+    </w:lvl>
+    <w:lvl w:ilvl="7" w:tplc="20000003" w:tentative="1">
+      <w:start w:val="1"/>
+      <w:numFmt w:val="bullet"/>
+      <w:lvlText w:val="o"/>
+      <w:lvlJc w:val="left"/>
+      <w:pPr>
+        <w:ind w:left="5760" w:hanging="360"/>
+      </w:pPr>
+      <w:rPr>
+        <w:rFonts w:ascii="Courier New" w:hAnsi="Courier New" w:cs="Courier New" w:hint="default"/>
+      </w:rPr>
+    </w:lvl>
+    <w:lvl w:ilvl="8" w:tplc="20000005" w:tentative="1">
+      <w:start w:val="1"/>
+      <w:numFmt w:val="bullet"/>
+      <w:lvlText w:val=""/>
+      <w:lvlJc w:val="left"/>
+      <w:pPr>
+        <w:ind w:left="6480" w:hanging="360"/>
+      </w:pPr>
+      <w:rPr>
+        <w:rFonts w:ascii="Wingdings" w:hAnsi="Wingdings" w:hint="default"/>
+      </w:rPr>
+    </w:lvl>
+  </w:abstractNum>
+  <w:abstractNum w:abstractNumId="3" w15:restartNumberingAfterBreak="0">
     <w:nsid w:val="2CA2771E"/>
     <w:multiLevelType w:val="hybridMultilevel"/>
     <w:tmpl w:val="18864B9E"/>
@@ -595,7 +1049,7 @@
       </w:rPr>
     </w:lvl>
   </w:abstractNum>
-  <w:abstractNum w:abstractNumId="2" w15:restartNumberingAfterBreak="0">
+  <w:abstractNum w:abstractNumId="4" w15:restartNumberingAfterBreak="0">
     <w:nsid w:val="32232054"/>
     <w:multiLevelType w:val="hybridMultilevel"/>
     <w:tmpl w:val="D9E4B4C0"/>
@@ -611,7 +1065,7 @@
         <w:rFonts w:ascii="Symbol" w:hAnsi="Symbol" w:hint="default"/>
       </w:rPr>
     </w:lvl>
-    <w:lvl w:ilvl="1" w:tplc="20000003" w:tentative="1">
+    <w:lvl w:ilvl="1" w:tplc="20000003">
       <w:start w:val="1"/>
       <w:numFmt w:val="bullet"/>
       <w:lvlText w:val="o"/>
@@ -708,7 +1162,7 @@
       </w:rPr>
     </w:lvl>
   </w:abstractNum>
-  <w:abstractNum w:abstractNumId="3" w15:restartNumberingAfterBreak="0">
+  <w:abstractNum w:abstractNumId="5" w15:restartNumberingAfterBreak="0">
     <w:nsid w:val="7C231C1B"/>
     <w:multiLevelType w:val="hybridMultilevel"/>
     <w:tmpl w:val="F2E01F48"/>
@@ -822,16 +1276,22 @@
     </w:lvl>
   </w:abstractNum>
   <w:num w:numId="1" w16cid:durableId="1904023757">
-    <w:abstractNumId w:val="1"/>
+    <w:abstractNumId w:val="3"/>
   </w:num>
   <w:num w:numId="2" w16cid:durableId="1782187502">
-    <w:abstractNumId w:val="2"/>
+    <w:abstractNumId w:val="4"/>
   </w:num>
   <w:num w:numId="3" w16cid:durableId="1477841426">
-    <w:abstractNumId w:val="3"/>
+    <w:abstractNumId w:val="5"/>
   </w:num>
   <w:num w:numId="4" w16cid:durableId="363018167">
     <w:abstractNumId w:val="0"/>
+  </w:num>
+  <w:num w:numId="5" w16cid:durableId="179440100">
+    <w:abstractNumId w:val="2"/>
+  </w:num>
+  <w:num w:numId="6" w16cid:durableId="1174109002">
+    <w:abstractNumId w:val="1"/>
   </w:num>
 </w:numbering>
 </file>

</xml_diff>